<commit_message>
filter by word implemented
</commit_message>
<xml_diff>
--- a/docs/test-cases/004 User Story _ Filter by section or category.docx
+++ b/docs/test-cases/004 User Story _ Filter by section or category.docx
@@ -21,7 +21,6 @@
             <w:tcW w:w="2547" w:type="dxa"/>
           </w:tcPr>
           <w:p>
-            <w:bookmarkStart w:id="0" w:name="_GoBack" w:colFirst="2" w:colLast="2"/>
             <w:r>
               <w:t>Author</w:t>
             </w:r>
@@ -123,7 +122,6 @@
           </w:p>
         </w:tc>
       </w:tr>
-      <w:bookmarkEnd w:id="0"/>
     </w:tbl>
     <w:p>
       <w:pPr>
@@ -198,7 +196,15 @@
             <w:tcW w:w="1555" w:type="dxa"/>
           </w:tcPr>
           <w:p>
-            <w:r>
+            <w:pPr>
+              <w:rPr>
+                <w:strike/>
+              </w:rPr>
+            </w:pPr>
+            <w:r>
+              <w:rPr>
+                <w:strike/>
+              </w:rPr>
               <w:t>TC02</w:t>
             </w:r>
           </w:p>
@@ -208,7 +214,15 @@
             <w:tcW w:w="7461" w:type="dxa"/>
           </w:tcPr>
           <w:p>
-            <w:r>
+            <w:pPr>
+              <w:rPr>
+                <w:strike/>
+              </w:rPr>
+            </w:pPr>
+            <w:r>
+              <w:rPr>
+                <w:strike/>
+              </w:rPr>
               <w:t>Verify that if multiple categories are selected, all results obtained belong to any of those categories</w:t>
             </w:r>
           </w:p>
@@ -286,7 +300,15 @@
             <w:tcW w:w="1555" w:type="dxa"/>
           </w:tcPr>
           <w:p>
-            <w:r>
+            <w:pPr>
+              <w:rPr>
+                <w:strike/>
+              </w:rPr>
+            </w:pPr>
+            <w:r>
+              <w:rPr>
+                <w:strike/>
+              </w:rPr>
               <w:t>TC06</w:t>
             </w:r>
           </w:p>
@@ -296,14 +318,16 @@
             <w:tcW w:w="7461" w:type="dxa"/>
           </w:tcPr>
           <w:p>
-            <w:r>
-              <w:t xml:space="preserve">Verify that if a </w:t>
-            </w:r>
-            <w:r>
-              <w:t>section</w:t>
-            </w:r>
-            <w:r>
-              <w:t xml:space="preserve"> is selected, all results obtained belong to that category</w:t>
+            <w:pPr>
+              <w:rPr>
+                <w:strike/>
+              </w:rPr>
+            </w:pPr>
+            <w:r>
+              <w:rPr>
+                <w:strike/>
+              </w:rPr>
+              <w:t>Verify that if a section is selected, all results obtained belong to that category</w:t>
             </w:r>
           </w:p>
         </w:tc>
@@ -314,7 +338,15 @@
             <w:tcW w:w="1555" w:type="dxa"/>
           </w:tcPr>
           <w:p>
-            <w:r>
+            <w:pPr>
+              <w:rPr>
+                <w:strike/>
+              </w:rPr>
+            </w:pPr>
+            <w:r>
+              <w:rPr>
+                <w:strike/>
+              </w:rPr>
               <w:t>TC07</w:t>
             </w:r>
           </w:p>
@@ -324,14 +356,16 @@
             <w:tcW w:w="7461" w:type="dxa"/>
           </w:tcPr>
           <w:p>
-            <w:r>
-              <w:t xml:space="preserve">Verify that if multiple </w:t>
-            </w:r>
-            <w:r>
-              <w:t>sections</w:t>
-            </w:r>
-            <w:r>
-              <w:t xml:space="preserve"> are selected, all results obtained belong to any of those categories</w:t>
+            <w:pPr>
+              <w:rPr>
+                <w:strike/>
+              </w:rPr>
+            </w:pPr>
+            <w:r>
+              <w:rPr>
+                <w:strike/>
+              </w:rPr>
+              <w:t>Verify that if multiple sections are selected, all results obtained belong to any of those categories</w:t>
             </w:r>
           </w:p>
         </w:tc>
@@ -342,7 +376,15 @@
             <w:tcW w:w="1555" w:type="dxa"/>
           </w:tcPr>
           <w:p>
-            <w:r>
+            <w:pPr>
+              <w:rPr>
+                <w:strike/>
+              </w:rPr>
+            </w:pPr>
+            <w:r>
+              <w:rPr>
+                <w:strike/>
+              </w:rPr>
               <w:t>TC08</w:t>
             </w:r>
           </w:p>
@@ -352,14 +394,16 @@
             <w:tcW w:w="7461" w:type="dxa"/>
           </w:tcPr>
           <w:p>
-            <w:r>
-              <w:t xml:space="preserve">Verify that if no </w:t>
-            </w:r>
-            <w:r>
-              <w:t>section</w:t>
-            </w:r>
-            <w:r>
-              <w:t xml:space="preserve"> is selected, the collection is not filtered</w:t>
+            <w:pPr>
+              <w:rPr>
+                <w:strike/>
+              </w:rPr>
+            </w:pPr>
+            <w:r>
+              <w:rPr>
+                <w:strike/>
+              </w:rPr>
+              <w:t>Verify that if no section is selected, the collection is not filtered</w:t>
             </w:r>
           </w:p>
         </w:tc>
@@ -370,7 +414,15 @@
             <w:tcW w:w="1555" w:type="dxa"/>
           </w:tcPr>
           <w:p>
-            <w:r>
+            <w:pPr>
+              <w:rPr>
+                <w:strike/>
+              </w:rPr>
+            </w:pPr>
+            <w:r>
+              <w:rPr>
+                <w:strike/>
+              </w:rPr>
               <w:t>TC09</w:t>
             </w:r>
           </w:p>
@@ -380,14 +432,16 @@
             <w:tcW w:w="7461" w:type="dxa"/>
           </w:tcPr>
           <w:p>
-            <w:r>
-              <w:t xml:space="preserve">Verify that if there’s no item in the collection for a specific </w:t>
-            </w:r>
-            <w:r>
-              <w:t>section</w:t>
-            </w:r>
-            <w:r>
-              <w:t xml:space="preserve"> no error is returned.</w:t>
+            <w:pPr>
+              <w:rPr>
+                <w:strike/>
+              </w:rPr>
+            </w:pPr>
+            <w:r>
+              <w:rPr>
+                <w:strike/>
+              </w:rPr>
+              <w:t>Verify that if there’s no item in the collection for a specific section no error is returned.</w:t>
             </w:r>
           </w:p>
         </w:tc>
@@ -398,7 +452,15 @@
             <w:tcW w:w="1555" w:type="dxa"/>
           </w:tcPr>
           <w:p>
-            <w:r>
+            <w:pPr>
+              <w:rPr>
+                <w:strike/>
+              </w:rPr>
+            </w:pPr>
+            <w:r>
+              <w:rPr>
+                <w:strike/>
+              </w:rPr>
               <w:t>TC10</w:t>
             </w:r>
           </w:p>
@@ -408,14 +470,16 @@
             <w:tcW w:w="7461" w:type="dxa"/>
           </w:tcPr>
           <w:p>
-            <w:r>
-              <w:t xml:space="preserve">Verify that if there are no items for any of the </w:t>
-            </w:r>
-            <w:r>
-              <w:t>sections</w:t>
-            </w:r>
-            <w:r>
-              <w:t xml:space="preserve"> selected, an empty collection is returned.</w:t>
+            <w:pPr>
+              <w:rPr>
+                <w:strike/>
+              </w:rPr>
+            </w:pPr>
+            <w:r>
+              <w:rPr>
+                <w:strike/>
+              </w:rPr>
+              <w:t>Verify that if there are no items for any of the sections selected, an empty collection is returned.</w:t>
             </w:r>
           </w:p>
         </w:tc>
@@ -428,6 +492,29 @@
           <w:u w:val="single"/>
         </w:rPr>
       </w:pPr>
+    </w:p>
+    <w:p>
+      <w:pPr>
+        <w:rPr>
+          <w:b/>
+          <w:u w:val="single"/>
+        </w:rPr>
+      </w:pPr>
+      <w:r>
+        <w:rPr>
+          <w:b/>
+          <w:u w:val="single"/>
+        </w:rPr>
+        <w:t xml:space="preserve">Note: </w:t>
+      </w:r>
+      <w:bookmarkStart w:id="0" w:name="_GoBack"/>
+      <w:r>
+        <w:rPr>
+          <w:bCs/>
+        </w:rPr>
+        <w:t>Section and category are the same concept. T06 to T10 are deprecated</w:t>
+      </w:r>
+      <w:bookmarkEnd w:id="0"/>
     </w:p>
     <w:sectPr>
       <w:headerReference w:type="default" r:id="rId10"/>
@@ -1765,21 +1852,6 @@
 </file>
 
 <file path=customXml/item1.xml><?xml version="1.0" encoding="utf-8"?>
-<?mso-contentType ?>
-<FormTemplates xmlns="http://schemas.microsoft.com/sharepoint/v3/contenttype/forms">
-  <Display>DocumentLibraryForm</Display>
-  <Edit>DocumentLibraryForm</Edit>
-  <New>DocumentLibraryForm</New>
-</FormTemplates>
-</file>
-
-<file path=customXml/item2.xml><?xml version="1.0" encoding="utf-8"?>
-<p:properties xmlns:p="http://schemas.microsoft.com/office/2006/metadata/properties" xmlns:xsi="http://www.w3.org/2001/XMLSchema-instance" xmlns:pc="http://schemas.microsoft.com/office/infopath/2007/PartnerControls">
-  <documentManagement/>
-</p:properties>
-</file>
-
-<file path=customXml/item3.xml><?xml version="1.0" encoding="utf-8"?>
 <ct:contentTypeSchema xmlns:ct="http://schemas.microsoft.com/office/2006/metadata/contentType" xmlns:ma="http://schemas.microsoft.com/office/2006/metadata/properties/metaAttributes" ct:_="" ma:_="" ma:contentTypeName="Document" ma:contentTypeID="0x01010016F9DEC708BC7348B0AC441244153088" ma:contentTypeVersion="7" ma:contentTypeDescription="Create a new document." ma:contentTypeScope="" ma:versionID="e8c2b2cfecec12c6ed153ac7ed66dbad">
   <xsd:schema xmlns:xsd="http://www.w3.org/2001/XMLSchema" xmlns:xs="http://www.w3.org/2001/XMLSchema" xmlns:p="http://schemas.microsoft.com/office/2006/metadata/properties" xmlns:ns3="5a451e18-ba5a-46ec-b8c0-84123cf732d4" xmlns:ns4="c03bda75-71ae-4781-b77a-deb90817be62" targetNamespace="http://schemas.microsoft.com/office/2006/metadata/properties" ma:root="true" ma:fieldsID="120905498694d720564a4fc1e563f167" ns3:_="" ns4:_="">
     <xsd:import namespace="5a451e18-ba5a-46ec-b8c0-84123cf732d4"/>
@@ -1964,32 +2036,22 @@
 </ct:contentTypeSchema>
 </file>
 
-<file path=customXml/itemProps1.xml><?xml version="1.0" encoding="utf-8"?>
-<ds:datastoreItem xmlns:ds="http://schemas.openxmlformats.org/officeDocument/2006/customXml" ds:itemID="{0671E366-1353-467F-A90D-D5BC28C5FBB2}">
-  <ds:schemaRefs>
-    <ds:schemaRef ds:uri="http://schemas.microsoft.com/sharepoint/v3/contenttype/forms"/>
-  </ds:schemaRefs>
-</ds:datastoreItem>
+<file path=customXml/item2.xml><?xml version="1.0" encoding="utf-8"?>
+<p:properties xmlns:p="http://schemas.microsoft.com/office/2006/metadata/properties" xmlns:xsi="http://www.w3.org/2001/XMLSchema-instance" xmlns:pc="http://schemas.microsoft.com/office/infopath/2007/PartnerControls">
+  <documentManagement/>
+</p:properties>
 </file>
 
-<file path=customXml/itemProps2.xml><?xml version="1.0" encoding="utf-8"?>
-<ds:datastoreItem xmlns:ds="http://schemas.openxmlformats.org/officeDocument/2006/customXml" ds:itemID="{77A84238-1EAC-4E4A-A059-E87C0A11A403}">
-  <ds:schemaRefs>
-    <ds:schemaRef ds:uri="5a451e18-ba5a-46ec-b8c0-84123cf732d4"/>
-    <ds:schemaRef ds:uri="http://purl.org/dc/terms/"/>
-    <ds:schemaRef ds:uri="c03bda75-71ae-4781-b77a-deb90817be62"/>
-    <ds:schemaRef ds:uri="http://schemas.microsoft.com/office/infopath/2007/PartnerControls"/>
-    <ds:schemaRef ds:uri="http://schemas.microsoft.com/office/2006/documentManagement/types"/>
-    <ds:schemaRef ds:uri="http://www.w3.org/XML/1998/namespace"/>
-    <ds:schemaRef ds:uri="http://purl.org/dc/dcmitype/"/>
-    <ds:schemaRef ds:uri="http://schemas.openxmlformats.org/package/2006/metadata/core-properties"/>
-    <ds:schemaRef ds:uri="http://schemas.microsoft.com/office/2006/metadata/properties"/>
-    <ds:schemaRef ds:uri="http://purl.org/dc/elements/1.1/"/>
-  </ds:schemaRefs>
-</ds:datastoreItem>
+<file path=customXml/item3.xml><?xml version="1.0" encoding="utf-8"?>
+<?mso-contentType ?>
+<FormTemplates xmlns="http://schemas.microsoft.com/sharepoint/v3/contenttype/forms">
+  <Display>DocumentLibraryForm</Display>
+  <Edit>DocumentLibraryForm</Edit>
+  <New>DocumentLibraryForm</New>
+</FormTemplates>
 </file>
 
-<file path=customXml/itemProps3.xml><?xml version="1.0" encoding="utf-8"?>
+<file path=customXml/itemProps1.xml><?xml version="1.0" encoding="utf-8"?>
 <ds:datastoreItem xmlns:ds="http://schemas.openxmlformats.org/officeDocument/2006/customXml" ds:itemID="{ABB3D26C-00AB-40B5-9260-D7B860528EC7}">
   <ds:schemaRefs>
     <ds:schemaRef ds:uri="http://schemas.microsoft.com/office/2006/metadata/contentType"/>
@@ -2006,4 +2068,21 @@
     <ds:schemaRef ds:uri="http://schemas.microsoft.com/internal/obd"/>
   </ds:schemaRefs>
 </ds:datastoreItem>
+</file>
+
+<file path=customXml/itemProps2.xml><?xml version="1.0" encoding="utf-8"?>
+<ds:datastoreItem xmlns:ds="http://schemas.openxmlformats.org/officeDocument/2006/customXml" ds:itemID="{77A84238-1EAC-4E4A-A059-E87C0A11A403}">
+  <ds:schemaRefs>
+    <ds:schemaRef ds:uri="http://schemas.microsoft.com/office/2006/metadata/properties"/>
+    <ds:schemaRef ds:uri="http://schemas.microsoft.com/office/infopath/2007/PartnerControls"/>
+  </ds:schemaRefs>
+</ds:datastoreItem>
+</file>
+
+<file path=customXml/itemProps3.xml><?xml version="1.0" encoding="utf-8"?>
+<ds:datastoreItem xmlns:ds="http://schemas.openxmlformats.org/officeDocument/2006/customXml" ds:itemID="{0671E366-1353-467F-A90D-D5BC28C5FBB2}">
+  <ds:schemaRefs>
+    <ds:schemaRef ds:uri="http://schemas.microsoft.com/sharepoint/v3/contenttype/forms"/>
+  </ds:schemaRefs>
+</ds:datastoreItem>
 </file>
</xml_diff>

<commit_message>
Unit testing completed (#9)
* fixed unit tests T01 T02

* scrapes files shouldn't launch functions automatically by importing

* unit tests for filtering implemented

* filter by word implemented

* fixed failing test
</commit_message>
<xml_diff>
--- a/docs/test-cases/004 User Story _ Filter by section or category.docx
+++ b/docs/test-cases/004 User Story _ Filter by section or category.docx
@@ -21,7 +21,6 @@
             <w:tcW w:w="2547" w:type="dxa"/>
           </w:tcPr>
           <w:p>
-            <w:bookmarkStart w:id="0" w:name="_GoBack" w:colFirst="2" w:colLast="2"/>
             <w:r>
               <w:t>Author</w:t>
             </w:r>
@@ -123,7 +122,6 @@
           </w:p>
         </w:tc>
       </w:tr>
-      <w:bookmarkEnd w:id="0"/>
     </w:tbl>
     <w:p>
       <w:pPr>
@@ -198,7 +196,15 @@
             <w:tcW w:w="1555" w:type="dxa"/>
           </w:tcPr>
           <w:p>
-            <w:r>
+            <w:pPr>
+              <w:rPr>
+                <w:strike/>
+              </w:rPr>
+            </w:pPr>
+            <w:r>
+              <w:rPr>
+                <w:strike/>
+              </w:rPr>
               <w:t>TC02</w:t>
             </w:r>
           </w:p>
@@ -208,7 +214,15 @@
             <w:tcW w:w="7461" w:type="dxa"/>
           </w:tcPr>
           <w:p>
-            <w:r>
+            <w:pPr>
+              <w:rPr>
+                <w:strike/>
+              </w:rPr>
+            </w:pPr>
+            <w:r>
+              <w:rPr>
+                <w:strike/>
+              </w:rPr>
               <w:t>Verify that if multiple categories are selected, all results obtained belong to any of those categories</w:t>
             </w:r>
           </w:p>
@@ -286,7 +300,15 @@
             <w:tcW w:w="1555" w:type="dxa"/>
           </w:tcPr>
           <w:p>
-            <w:r>
+            <w:pPr>
+              <w:rPr>
+                <w:strike/>
+              </w:rPr>
+            </w:pPr>
+            <w:r>
+              <w:rPr>
+                <w:strike/>
+              </w:rPr>
               <w:t>TC06</w:t>
             </w:r>
           </w:p>
@@ -296,14 +318,16 @@
             <w:tcW w:w="7461" w:type="dxa"/>
           </w:tcPr>
           <w:p>
-            <w:r>
-              <w:t xml:space="preserve">Verify that if a </w:t>
-            </w:r>
-            <w:r>
-              <w:t>section</w:t>
-            </w:r>
-            <w:r>
-              <w:t xml:space="preserve"> is selected, all results obtained belong to that category</w:t>
+            <w:pPr>
+              <w:rPr>
+                <w:strike/>
+              </w:rPr>
+            </w:pPr>
+            <w:r>
+              <w:rPr>
+                <w:strike/>
+              </w:rPr>
+              <w:t>Verify that if a section is selected, all results obtained belong to that category</w:t>
             </w:r>
           </w:p>
         </w:tc>
@@ -314,7 +338,15 @@
             <w:tcW w:w="1555" w:type="dxa"/>
           </w:tcPr>
           <w:p>
-            <w:r>
+            <w:pPr>
+              <w:rPr>
+                <w:strike/>
+              </w:rPr>
+            </w:pPr>
+            <w:r>
+              <w:rPr>
+                <w:strike/>
+              </w:rPr>
               <w:t>TC07</w:t>
             </w:r>
           </w:p>
@@ -324,14 +356,16 @@
             <w:tcW w:w="7461" w:type="dxa"/>
           </w:tcPr>
           <w:p>
-            <w:r>
-              <w:t xml:space="preserve">Verify that if multiple </w:t>
-            </w:r>
-            <w:r>
-              <w:t>sections</w:t>
-            </w:r>
-            <w:r>
-              <w:t xml:space="preserve"> are selected, all results obtained belong to any of those categories</w:t>
+            <w:pPr>
+              <w:rPr>
+                <w:strike/>
+              </w:rPr>
+            </w:pPr>
+            <w:r>
+              <w:rPr>
+                <w:strike/>
+              </w:rPr>
+              <w:t>Verify that if multiple sections are selected, all results obtained belong to any of those categories</w:t>
             </w:r>
           </w:p>
         </w:tc>
@@ -342,7 +376,15 @@
             <w:tcW w:w="1555" w:type="dxa"/>
           </w:tcPr>
           <w:p>
-            <w:r>
+            <w:pPr>
+              <w:rPr>
+                <w:strike/>
+              </w:rPr>
+            </w:pPr>
+            <w:r>
+              <w:rPr>
+                <w:strike/>
+              </w:rPr>
               <w:t>TC08</w:t>
             </w:r>
           </w:p>
@@ -352,14 +394,16 @@
             <w:tcW w:w="7461" w:type="dxa"/>
           </w:tcPr>
           <w:p>
-            <w:r>
-              <w:t xml:space="preserve">Verify that if no </w:t>
-            </w:r>
-            <w:r>
-              <w:t>section</w:t>
-            </w:r>
-            <w:r>
-              <w:t xml:space="preserve"> is selected, the collection is not filtered</w:t>
+            <w:pPr>
+              <w:rPr>
+                <w:strike/>
+              </w:rPr>
+            </w:pPr>
+            <w:r>
+              <w:rPr>
+                <w:strike/>
+              </w:rPr>
+              <w:t>Verify that if no section is selected, the collection is not filtered</w:t>
             </w:r>
           </w:p>
         </w:tc>
@@ -370,7 +414,15 @@
             <w:tcW w:w="1555" w:type="dxa"/>
           </w:tcPr>
           <w:p>
-            <w:r>
+            <w:pPr>
+              <w:rPr>
+                <w:strike/>
+              </w:rPr>
+            </w:pPr>
+            <w:r>
+              <w:rPr>
+                <w:strike/>
+              </w:rPr>
               <w:t>TC09</w:t>
             </w:r>
           </w:p>
@@ -380,14 +432,16 @@
             <w:tcW w:w="7461" w:type="dxa"/>
           </w:tcPr>
           <w:p>
-            <w:r>
-              <w:t xml:space="preserve">Verify that if there’s no item in the collection for a specific </w:t>
-            </w:r>
-            <w:r>
-              <w:t>section</w:t>
-            </w:r>
-            <w:r>
-              <w:t xml:space="preserve"> no error is returned.</w:t>
+            <w:pPr>
+              <w:rPr>
+                <w:strike/>
+              </w:rPr>
+            </w:pPr>
+            <w:r>
+              <w:rPr>
+                <w:strike/>
+              </w:rPr>
+              <w:t>Verify that if there’s no item in the collection for a specific section no error is returned.</w:t>
             </w:r>
           </w:p>
         </w:tc>
@@ -398,7 +452,15 @@
             <w:tcW w:w="1555" w:type="dxa"/>
           </w:tcPr>
           <w:p>
-            <w:r>
+            <w:pPr>
+              <w:rPr>
+                <w:strike/>
+              </w:rPr>
+            </w:pPr>
+            <w:r>
+              <w:rPr>
+                <w:strike/>
+              </w:rPr>
               <w:t>TC10</w:t>
             </w:r>
           </w:p>
@@ -408,14 +470,16 @@
             <w:tcW w:w="7461" w:type="dxa"/>
           </w:tcPr>
           <w:p>
-            <w:r>
-              <w:t xml:space="preserve">Verify that if there are no items for any of the </w:t>
-            </w:r>
-            <w:r>
-              <w:t>sections</w:t>
-            </w:r>
-            <w:r>
-              <w:t xml:space="preserve"> selected, an empty collection is returned.</w:t>
+            <w:pPr>
+              <w:rPr>
+                <w:strike/>
+              </w:rPr>
+            </w:pPr>
+            <w:r>
+              <w:rPr>
+                <w:strike/>
+              </w:rPr>
+              <w:t>Verify that if there are no items for any of the sections selected, an empty collection is returned.</w:t>
             </w:r>
           </w:p>
         </w:tc>
@@ -428,6 +492,29 @@
           <w:u w:val="single"/>
         </w:rPr>
       </w:pPr>
+    </w:p>
+    <w:p>
+      <w:pPr>
+        <w:rPr>
+          <w:b/>
+          <w:u w:val="single"/>
+        </w:rPr>
+      </w:pPr>
+      <w:r>
+        <w:rPr>
+          <w:b/>
+          <w:u w:val="single"/>
+        </w:rPr>
+        <w:t xml:space="preserve">Note: </w:t>
+      </w:r>
+      <w:bookmarkStart w:id="0" w:name="_GoBack"/>
+      <w:r>
+        <w:rPr>
+          <w:bCs/>
+        </w:rPr>
+        <w:t>Section and category are the same concept. T06 to T10 are deprecated</w:t>
+      </w:r>
+      <w:bookmarkEnd w:id="0"/>
     </w:p>
     <w:sectPr>
       <w:headerReference w:type="default" r:id="rId10"/>
@@ -1765,21 +1852,6 @@
 </file>
 
 <file path=customXml/item1.xml><?xml version="1.0" encoding="utf-8"?>
-<?mso-contentType ?>
-<FormTemplates xmlns="http://schemas.microsoft.com/sharepoint/v3/contenttype/forms">
-  <Display>DocumentLibraryForm</Display>
-  <Edit>DocumentLibraryForm</Edit>
-  <New>DocumentLibraryForm</New>
-</FormTemplates>
-</file>
-
-<file path=customXml/item2.xml><?xml version="1.0" encoding="utf-8"?>
-<p:properties xmlns:p="http://schemas.microsoft.com/office/2006/metadata/properties" xmlns:xsi="http://www.w3.org/2001/XMLSchema-instance" xmlns:pc="http://schemas.microsoft.com/office/infopath/2007/PartnerControls">
-  <documentManagement/>
-</p:properties>
-</file>
-
-<file path=customXml/item3.xml><?xml version="1.0" encoding="utf-8"?>
 <ct:contentTypeSchema xmlns:ct="http://schemas.microsoft.com/office/2006/metadata/contentType" xmlns:ma="http://schemas.microsoft.com/office/2006/metadata/properties/metaAttributes" ct:_="" ma:_="" ma:contentTypeName="Document" ma:contentTypeID="0x01010016F9DEC708BC7348B0AC441244153088" ma:contentTypeVersion="7" ma:contentTypeDescription="Create a new document." ma:contentTypeScope="" ma:versionID="e8c2b2cfecec12c6ed153ac7ed66dbad">
   <xsd:schema xmlns:xsd="http://www.w3.org/2001/XMLSchema" xmlns:xs="http://www.w3.org/2001/XMLSchema" xmlns:p="http://schemas.microsoft.com/office/2006/metadata/properties" xmlns:ns3="5a451e18-ba5a-46ec-b8c0-84123cf732d4" xmlns:ns4="c03bda75-71ae-4781-b77a-deb90817be62" targetNamespace="http://schemas.microsoft.com/office/2006/metadata/properties" ma:root="true" ma:fieldsID="120905498694d720564a4fc1e563f167" ns3:_="" ns4:_="">
     <xsd:import namespace="5a451e18-ba5a-46ec-b8c0-84123cf732d4"/>
@@ -1964,32 +2036,22 @@
 </ct:contentTypeSchema>
 </file>
 
-<file path=customXml/itemProps1.xml><?xml version="1.0" encoding="utf-8"?>
-<ds:datastoreItem xmlns:ds="http://schemas.openxmlformats.org/officeDocument/2006/customXml" ds:itemID="{0671E366-1353-467F-A90D-D5BC28C5FBB2}">
-  <ds:schemaRefs>
-    <ds:schemaRef ds:uri="http://schemas.microsoft.com/sharepoint/v3/contenttype/forms"/>
-  </ds:schemaRefs>
-</ds:datastoreItem>
+<file path=customXml/item2.xml><?xml version="1.0" encoding="utf-8"?>
+<p:properties xmlns:p="http://schemas.microsoft.com/office/2006/metadata/properties" xmlns:xsi="http://www.w3.org/2001/XMLSchema-instance" xmlns:pc="http://schemas.microsoft.com/office/infopath/2007/PartnerControls">
+  <documentManagement/>
+</p:properties>
 </file>
 
-<file path=customXml/itemProps2.xml><?xml version="1.0" encoding="utf-8"?>
-<ds:datastoreItem xmlns:ds="http://schemas.openxmlformats.org/officeDocument/2006/customXml" ds:itemID="{77A84238-1EAC-4E4A-A059-E87C0A11A403}">
-  <ds:schemaRefs>
-    <ds:schemaRef ds:uri="5a451e18-ba5a-46ec-b8c0-84123cf732d4"/>
-    <ds:schemaRef ds:uri="http://purl.org/dc/terms/"/>
-    <ds:schemaRef ds:uri="c03bda75-71ae-4781-b77a-deb90817be62"/>
-    <ds:schemaRef ds:uri="http://schemas.microsoft.com/office/infopath/2007/PartnerControls"/>
-    <ds:schemaRef ds:uri="http://schemas.microsoft.com/office/2006/documentManagement/types"/>
-    <ds:schemaRef ds:uri="http://www.w3.org/XML/1998/namespace"/>
-    <ds:schemaRef ds:uri="http://purl.org/dc/dcmitype/"/>
-    <ds:schemaRef ds:uri="http://schemas.openxmlformats.org/package/2006/metadata/core-properties"/>
-    <ds:schemaRef ds:uri="http://schemas.microsoft.com/office/2006/metadata/properties"/>
-    <ds:schemaRef ds:uri="http://purl.org/dc/elements/1.1/"/>
-  </ds:schemaRefs>
-</ds:datastoreItem>
+<file path=customXml/item3.xml><?xml version="1.0" encoding="utf-8"?>
+<?mso-contentType ?>
+<FormTemplates xmlns="http://schemas.microsoft.com/sharepoint/v3/contenttype/forms">
+  <Display>DocumentLibraryForm</Display>
+  <Edit>DocumentLibraryForm</Edit>
+  <New>DocumentLibraryForm</New>
+</FormTemplates>
 </file>
 
-<file path=customXml/itemProps3.xml><?xml version="1.0" encoding="utf-8"?>
+<file path=customXml/itemProps1.xml><?xml version="1.0" encoding="utf-8"?>
 <ds:datastoreItem xmlns:ds="http://schemas.openxmlformats.org/officeDocument/2006/customXml" ds:itemID="{ABB3D26C-00AB-40B5-9260-D7B860528EC7}">
   <ds:schemaRefs>
     <ds:schemaRef ds:uri="http://schemas.microsoft.com/office/2006/metadata/contentType"/>
@@ -2006,4 +2068,21 @@
     <ds:schemaRef ds:uri="http://schemas.microsoft.com/internal/obd"/>
   </ds:schemaRefs>
 </ds:datastoreItem>
+</file>
+
+<file path=customXml/itemProps2.xml><?xml version="1.0" encoding="utf-8"?>
+<ds:datastoreItem xmlns:ds="http://schemas.openxmlformats.org/officeDocument/2006/customXml" ds:itemID="{77A84238-1EAC-4E4A-A059-E87C0A11A403}">
+  <ds:schemaRefs>
+    <ds:schemaRef ds:uri="http://schemas.microsoft.com/office/2006/metadata/properties"/>
+    <ds:schemaRef ds:uri="http://schemas.microsoft.com/office/infopath/2007/PartnerControls"/>
+  </ds:schemaRefs>
+</ds:datastoreItem>
+</file>
+
+<file path=customXml/itemProps3.xml><?xml version="1.0" encoding="utf-8"?>
+<ds:datastoreItem xmlns:ds="http://schemas.openxmlformats.org/officeDocument/2006/customXml" ds:itemID="{0671E366-1353-467F-A90D-D5BC28C5FBB2}">
+  <ds:schemaRefs>
+    <ds:schemaRef ds:uri="http://schemas.microsoft.com/sharepoint/v3/contenttype/forms"/>
+  </ds:schemaRefs>
+</ds:datastoreItem>
 </file>
</xml_diff>